<commit_message>
2nd season proposals completed
</commit_message>
<xml_diff>
--- a/support/Proposta ELSA - Inteligencia artificial na predição de DRC.docx
+++ b/support/Proposta ELSA - Inteligencia artificial na predição de DRC.docx
@@ -191,25 +191,7 @@
           <w:color w:val="222222"/>
           <w:highlight w:val="white"/>
         </w:rPr>
-        <w:t xml:space="preserve"> da massa nefrônica responsável pela filtração sanguínea e excreção de metabólitos do organismo, que tem direta relação com o envelhecimento, bem como, com comorbidades ligadas a ele, a exemplo do diabetes </w:t>
-      </w:r>
-      <w:proofErr w:type="spellStart"/>
-      <w:r>
-        <w:rPr>
-          <w:rFonts w:ascii="Arial" w:eastAsia="Arial" w:hAnsi="Arial" w:cs="Arial"/>
-          <w:color w:val="222222"/>
-          <w:highlight w:val="white"/>
-        </w:rPr>
-        <w:t>mellitos</w:t>
-      </w:r>
-      <w:proofErr w:type="spellEnd"/>
-      <w:r>
-        <w:rPr>
-          <w:rFonts w:ascii="Arial" w:eastAsia="Arial" w:hAnsi="Arial" w:cs="Arial"/>
-          <w:color w:val="222222"/>
-          <w:highlight w:val="white"/>
-        </w:rPr>
-        <w:t xml:space="preserve"> e a hipertensão arterial sistêmica</w:t>
+        <w:t xml:space="preserve"> da massa nefrônica responsável pela filtração sanguínea e excreção de metabólitos do organismo, que tem direta relação com o envelhecimento, bem como, com comorbidades ligadas a ele, a exemplo do diabetes mellitos e a hipertensão arterial sistêmica</w:t>
       </w:r>
       <w:r>
         <w:rPr>
@@ -242,7 +224,6 @@
         <w:rPr>
           <w:rFonts w:ascii="Arial" w:eastAsia="Arial" w:hAnsi="Arial" w:cs="Arial"/>
           <w:color w:val="222222"/>
-          <w:highlight w:val="green"/>
         </w:rPr>
         <w:t>Nos últimos anos</w:t>
       </w:r>
@@ -250,7 +231,6 @@
         <w:rPr>
           <w:rFonts w:ascii="Arial" w:eastAsia="Arial" w:hAnsi="Arial" w:cs="Arial"/>
           <w:color w:val="222222"/>
-          <w:highlight w:val="green"/>
         </w:rPr>
         <w:t>,</w:t>
       </w:r>
@@ -258,7 +238,6 @@
         <w:rPr>
           <w:rFonts w:ascii="Arial" w:eastAsia="Arial" w:hAnsi="Arial" w:cs="Arial"/>
           <w:color w:val="222222"/>
-          <w:highlight w:val="green"/>
         </w:rPr>
         <w:t xml:space="preserve"> muitos métodos </w:t>
       </w:r>
@@ -266,7 +245,6 @@
         <w:rPr>
           <w:rFonts w:ascii="Arial" w:eastAsia="Arial" w:hAnsi="Arial" w:cs="Arial"/>
           <w:color w:val="222222"/>
-          <w:highlight w:val="green"/>
         </w:rPr>
         <w:t>têm</w:t>
       </w:r>
@@ -274,7 +252,6 @@
         <w:rPr>
           <w:rFonts w:ascii="Arial" w:eastAsia="Arial" w:hAnsi="Arial" w:cs="Arial"/>
           <w:color w:val="222222"/>
-          <w:highlight w:val="green"/>
         </w:rPr>
         <w:t xml:space="preserve"> sido desenvolvidos para o monitoramento renal, em especial para a averiguação da massa nefrônica funcional e </w:t>
       </w:r>
@@ -282,59 +259,23 @@
         <w:rPr>
           <w:rFonts w:ascii="Arial" w:eastAsia="Arial" w:hAnsi="Arial" w:cs="Arial"/>
           <w:color w:val="222222"/>
-          <w:highlight w:val="green"/>
-        </w:rPr>
-        <w:t xml:space="preserve">monitoramento da Taxa de Filtração Glomerular (TFG) parâmetro mais utilizado para esse fim. Dentre esses métodos, os mais interessantes, tendo em vista sua praticidade e custo em relação aos exames de imagem e de excreção de marcadores como a inulina e </w:t>
-      </w:r>
-      <w:proofErr w:type="spellStart"/>
-      <w:r>
-        <w:rPr>
-          <w:rFonts w:ascii="Arial" w:eastAsia="Arial" w:hAnsi="Arial" w:cs="Arial"/>
-          <w:color w:val="222222"/>
-          <w:highlight w:val="green"/>
-        </w:rPr>
-        <w:t>iotalamato</w:t>
-      </w:r>
-      <w:proofErr w:type="spellEnd"/>
-      <w:r>
-        <w:rPr>
-          <w:rFonts w:ascii="Arial" w:eastAsia="Arial" w:hAnsi="Arial" w:cs="Arial"/>
-          <w:color w:val="222222"/>
-          <w:highlight w:val="green"/>
-        </w:rPr>
-        <w:t xml:space="preserve">, são os cálculos que estimam a TGF a partir de dados sociodemográficos (idade, sexo, cor da pele) e valores de creatinina urinária ou </w:t>
-      </w:r>
-      <w:proofErr w:type="spellStart"/>
-      <w:r>
-        <w:rPr>
-          <w:rFonts w:ascii="Arial" w:eastAsia="Arial" w:hAnsi="Arial" w:cs="Arial"/>
-          <w:color w:val="222222"/>
-          <w:highlight w:val="green"/>
-        </w:rPr>
-        <w:t>clearence</w:t>
-      </w:r>
-      <w:proofErr w:type="spellEnd"/>
-      <w:r>
-        <w:rPr>
-          <w:rFonts w:ascii="Arial" w:eastAsia="Arial" w:hAnsi="Arial" w:cs="Arial"/>
-          <w:color w:val="222222"/>
-          <w:highlight w:val="green"/>
-        </w:rPr>
-        <w:t xml:space="preserve"> de creatinina</w:t>
-      </w:r>
-      <w:r>
-        <w:rPr>
-          <w:rFonts w:ascii="Arial" w:eastAsia="Arial" w:hAnsi="Arial" w:cs="Arial"/>
-          <w:color w:val="222222"/>
-          <w:highlight w:val="white"/>
-        </w:rPr>
-        <w:t xml:space="preserve">. Entretanto, </w:t>
-      </w:r>
-      <w:r>
-        <w:rPr>
-          <w:rFonts w:ascii="Arial" w:eastAsia="Arial" w:hAnsi="Arial" w:cs="Arial"/>
-          <w:color w:val="222222"/>
-          <w:highlight w:val="white"/>
+        </w:rPr>
+        <w:t xml:space="preserve">monitoramento da Taxa de Filtração Glomerular (TFG) parâmetro mais utilizado para esse fim. Dentre esses métodos, os mais interessantes, tendo em vista sua praticidade e custo em relação aos exames de imagem e de excreção de marcadores como a inulina e iotalamato, são os cálculos que estimam a TGF a partir de dados sociodemográficos (idade, sexo, cor da pele) e valores de creatinina urinária ou clearence de creatinina. </w:t>
+      </w:r>
+      <w:commentRangeStart w:id="1"/>
+      <w:r>
+        <w:rPr>
+          <w:rFonts w:ascii="Arial" w:eastAsia="Arial" w:hAnsi="Arial" w:cs="Arial"/>
+          <w:color w:val="222222"/>
+          <w:highlight w:val="yellow"/>
+        </w:rPr>
+        <w:t xml:space="preserve">Entretanto, </w:t>
+      </w:r>
+      <w:r>
+        <w:rPr>
+          <w:rFonts w:ascii="Arial" w:eastAsia="Arial" w:hAnsi="Arial" w:cs="Arial"/>
+          <w:color w:val="222222"/>
+          <w:highlight w:val="yellow"/>
         </w:rPr>
         <w:t>foi questionada a precisão d</w:t>
       </w:r>
@@ -342,7 +283,7 @@
         <w:rPr>
           <w:rFonts w:ascii="Arial" w:eastAsia="Arial" w:hAnsi="Arial" w:cs="Arial"/>
           <w:color w:val="222222"/>
-          <w:highlight w:val="white"/>
+          <w:highlight w:val="yellow"/>
         </w:rPr>
         <w:t>as equações CKD-Epi</w:t>
       </w:r>
@@ -350,7 +291,7 @@
         <w:rPr>
           <w:rFonts w:ascii="Arial" w:eastAsia="Arial" w:hAnsi="Arial" w:cs="Arial"/>
           <w:color w:val="222222"/>
-          <w:highlight w:val="white"/>
+          <w:highlight w:val="yellow"/>
         </w:rPr>
         <w:t xml:space="preserve"> (LEVEY et al, 2009)</w:t>
       </w:r>
@@ -358,7 +299,7 @@
         <w:rPr>
           <w:rFonts w:ascii="Arial" w:eastAsia="Arial" w:hAnsi="Arial" w:cs="Arial"/>
           <w:color w:val="222222"/>
-          <w:highlight w:val="white"/>
+          <w:highlight w:val="yellow"/>
         </w:rPr>
         <w:t xml:space="preserve"> e MDRD-4</w:t>
       </w:r>
@@ -366,7 +307,7 @@
         <w:rPr>
           <w:rFonts w:ascii="Arial" w:eastAsia="Arial" w:hAnsi="Arial" w:cs="Arial"/>
           <w:color w:val="222222"/>
-          <w:highlight w:val="white"/>
+          <w:highlight w:val="yellow"/>
         </w:rPr>
         <w:t xml:space="preserve"> (LEVEY et al, 2006)</w:t>
       </w:r>
@@ -374,7 +315,7 @@
         <w:rPr>
           <w:rFonts w:ascii="Arial" w:eastAsia="Arial" w:hAnsi="Arial" w:cs="Arial"/>
           <w:color w:val="222222"/>
-          <w:highlight w:val="white"/>
+          <w:highlight w:val="yellow"/>
         </w:rPr>
         <w:t xml:space="preserve">, que atualmente são as formas mais disseminadas </w:t>
       </w:r>
@@ -382,7 +323,7 @@
         <w:rPr>
           <w:rFonts w:ascii="Arial" w:eastAsia="Arial" w:hAnsi="Arial" w:cs="Arial"/>
           <w:color w:val="222222"/>
-          <w:highlight w:val="white"/>
+          <w:highlight w:val="yellow"/>
         </w:rPr>
         <w:t xml:space="preserve">de monitoramento renal no que diz respeito a detecção precoce, mais especificamente a confiança de que </w:t>
       </w:r>
@@ -390,7 +331,7 @@
         <w:rPr>
           <w:rFonts w:ascii="Arial" w:eastAsia="Arial" w:hAnsi="Arial" w:cs="Arial"/>
           <w:color w:val="222222"/>
-          <w:highlight w:val="white"/>
+          <w:highlight w:val="yellow"/>
         </w:rPr>
         <w:t>os pesos presentes nas equações irão</w:t>
       </w:r>
@@ -398,7 +339,7 @@
         <w:rPr>
           <w:rFonts w:ascii="Arial" w:eastAsia="Arial" w:hAnsi="Arial" w:cs="Arial"/>
           <w:color w:val="222222"/>
-          <w:highlight w:val="white"/>
+          <w:highlight w:val="yellow"/>
         </w:rPr>
         <w:t xml:space="preserve"> ter o poder de estimar a TGF de todas as pessoas com a mesma </w:t>
       </w:r>
@@ -406,10 +347,17 @@
         <w:rPr>
           <w:rFonts w:ascii="Arial" w:eastAsia="Arial" w:hAnsi="Arial" w:cs="Arial"/>
           <w:color w:val="222222"/>
-          <w:highlight w:val="white"/>
+          <w:highlight w:val="yellow"/>
         </w:rPr>
         <w:t>exatidão</w:t>
       </w:r>
+      <w:commentRangeEnd w:id="1"/>
+      <w:r>
+        <w:rPr>
+          <w:rStyle w:val="CommentReference"/>
+        </w:rPr>
+        <w:commentReference w:id="1"/>
+      </w:r>
       <w:r>
         <w:rPr>
           <w:rFonts w:ascii="Arial" w:eastAsia="Arial" w:hAnsi="Arial" w:cs="Arial"/>
@@ -418,137 +366,102 @@
         </w:rPr>
         <w:t xml:space="preserve">, logo, se não vai superestimar ou subestimar </w:t>
       </w:r>
-      <w:commentRangeStart w:id="1"/>
-      <w:r>
-        <w:rPr>
-          <w:rFonts w:ascii="Arial" w:eastAsia="Arial" w:hAnsi="Arial" w:cs="Arial"/>
-          <w:color w:val="222222"/>
-          <w:highlight w:val="white"/>
-        </w:rPr>
-        <w:t>e valor</w:t>
-      </w:r>
-      <w:commentRangeEnd w:id="1"/>
+      <w:r>
+        <w:rPr>
+          <w:rFonts w:ascii="Arial" w:eastAsia="Arial" w:hAnsi="Arial" w:cs="Arial"/>
+          <w:color w:val="222222"/>
+          <w:highlight w:val="white"/>
+        </w:rPr>
+        <w:t>o</w:t>
+      </w:r>
+      <w:r>
+        <w:rPr>
+          <w:rFonts w:ascii="Arial" w:eastAsia="Arial" w:hAnsi="Arial" w:cs="Arial"/>
+          <w:color w:val="222222"/>
+          <w:highlight w:val="white"/>
+        </w:rPr>
+        <w:t xml:space="preserve"> valor. </w:t>
+      </w:r>
+    </w:p>
+    <w:p>
+      <w:pPr>
+        <w:spacing w:line="360" w:lineRule="auto"/>
+        <w:jc w:val="both"/>
+        <w:rPr>
+          <w:rFonts w:ascii="Arial" w:eastAsia="Arial" w:hAnsi="Arial" w:cs="Arial"/>
+          <w:color w:val="222222"/>
+          <w:highlight w:val="white"/>
+        </w:rPr>
+      </w:pPr>
+      <w:commentRangeStart w:id="2"/>
+      <w:r>
+        <w:rPr>
+          <w:rFonts w:ascii="Arial" w:eastAsia="Arial" w:hAnsi="Arial" w:cs="Arial"/>
+          <w:color w:val="222222"/>
+          <w:highlight w:val="white"/>
+        </w:rPr>
+        <w:t>Assim, os modelos computacionais apresentam-se como uma alternativa para sanar essa lacuna, visto que, modelos de Redes Neurais Artificiais (RNA) e Aprendizagem de Máquina ou Machine Learning (MA), são alguns sistemas de Inteligência Artificial (IA)</w:t>
+      </w:r>
+      <w:r>
+        <w:rPr>
+          <w:rFonts w:ascii="Arial" w:eastAsia="Arial" w:hAnsi="Arial" w:cs="Arial"/>
+          <w:color w:val="222222"/>
+          <w:highlight w:val="white"/>
+        </w:rPr>
+        <w:t xml:space="preserve"> (</w:t>
+      </w:r>
+      <w:r>
+        <w:rPr>
+          <w:rFonts w:ascii="Arial" w:eastAsia="Arial" w:hAnsi="Arial" w:cs="Arial"/>
+          <w:highlight w:val="white"/>
+        </w:rPr>
+        <w:t>KOVÁCS</w:t>
+      </w:r>
+      <w:r>
+        <w:rPr>
+          <w:rFonts w:ascii="Arial" w:eastAsia="Arial" w:hAnsi="Arial" w:cs="Arial"/>
+          <w:highlight w:val="white"/>
+        </w:rPr>
+        <w:t>, 2002</w:t>
+      </w:r>
+      <w:r>
+        <w:rPr>
+          <w:rFonts w:ascii="Arial" w:eastAsia="Arial" w:hAnsi="Arial" w:cs="Arial"/>
+          <w:color w:val="222222"/>
+          <w:highlight w:val="white"/>
+        </w:rPr>
+        <w:t>)</w:t>
+      </w:r>
+      <w:r>
+        <w:rPr>
+          <w:rFonts w:ascii="Arial" w:eastAsia="Arial" w:hAnsi="Arial" w:cs="Arial"/>
+          <w:color w:val="222222"/>
+          <w:highlight w:val="white"/>
+        </w:rPr>
+        <w:t xml:space="preserve">, que treinam um modelo matemático a partir de um resultado preestabelecido (como um comparativo com padrão ouro), </w:t>
+      </w:r>
+      <w:r>
+        <w:rPr>
+          <w:rFonts w:ascii="Arial" w:eastAsia="Arial" w:hAnsi="Arial" w:cs="Arial"/>
+          <w:color w:val="222222"/>
+          <w:highlight w:val="white"/>
+        </w:rPr>
+        <w:t xml:space="preserve">os pesos desses modelos são ajustados entao a cada ciclo de testes que o modelo é submetido e ao final de cada ciclo os valores estimados são submetidos a equações que averiguam o erro das </w:t>
+      </w:r>
+      <w:r>
+        <w:rPr>
+          <w:rFonts w:ascii="Arial" w:eastAsia="Arial" w:hAnsi="Arial" w:cs="Arial"/>
+          <w:color w:val="222222"/>
+          <w:highlight w:val="white"/>
+        </w:rPr>
+        <w:lastRenderedPageBreak/>
+        <w:t>predições.</w:t>
+      </w:r>
+      <w:commentRangeEnd w:id="2"/>
       <w:r>
         <w:rPr>
           <w:rStyle w:val="CommentReference"/>
         </w:rPr>
-        <w:commentReference w:id="1"/>
-      </w:r>
-      <w:r>
-        <w:rPr>
-          <w:rFonts w:ascii="Arial" w:eastAsia="Arial" w:hAnsi="Arial" w:cs="Arial"/>
-          <w:color w:val="222222"/>
-          <w:highlight w:val="white"/>
-        </w:rPr>
-        <w:t xml:space="preserve">. </w:t>
-      </w:r>
-    </w:p>
-    <w:p>
-      <w:pPr>
-        <w:spacing w:line="360" w:lineRule="auto"/>
-        <w:jc w:val="both"/>
-        <w:rPr>
-          <w:rFonts w:ascii="Arial" w:eastAsia="Arial" w:hAnsi="Arial" w:cs="Arial"/>
-          <w:color w:val="222222"/>
-          <w:highlight w:val="white"/>
-        </w:rPr>
-      </w:pPr>
-      <w:r>
-        <w:rPr>
-          <w:rFonts w:ascii="Arial" w:eastAsia="Arial" w:hAnsi="Arial" w:cs="Arial"/>
-          <w:color w:val="222222"/>
-          <w:highlight w:val="white"/>
-        </w:rPr>
-        <w:t xml:space="preserve">Assim, os modelos computacionais apresentam-se como uma alternativa para sanar essa lacuna, visto que, modelos de Redes Neurais Artificiais (RNA) e Aprendizagem de Máquina ou </w:t>
-      </w:r>
-      <w:proofErr w:type="spellStart"/>
-      <w:r>
-        <w:rPr>
-          <w:rFonts w:ascii="Arial" w:eastAsia="Arial" w:hAnsi="Arial" w:cs="Arial"/>
-          <w:color w:val="222222"/>
-          <w:highlight w:val="white"/>
-        </w:rPr>
-        <w:t>Machine</w:t>
-      </w:r>
-      <w:proofErr w:type="spellEnd"/>
-      <w:r>
-        <w:rPr>
-          <w:rFonts w:ascii="Arial" w:eastAsia="Arial" w:hAnsi="Arial" w:cs="Arial"/>
-          <w:color w:val="222222"/>
-          <w:highlight w:val="white"/>
-        </w:rPr>
-        <w:t xml:space="preserve"> Learning (MA), são alguns sistemas de Inteligência Artificial (IA)</w:t>
-      </w:r>
-      <w:r>
-        <w:rPr>
-          <w:rFonts w:ascii="Arial" w:eastAsia="Arial" w:hAnsi="Arial" w:cs="Arial"/>
-          <w:color w:val="222222"/>
-          <w:highlight w:val="white"/>
-        </w:rPr>
-        <w:t xml:space="preserve"> (</w:t>
-      </w:r>
-      <w:r>
-        <w:rPr>
-          <w:rFonts w:ascii="Arial" w:eastAsia="Arial" w:hAnsi="Arial" w:cs="Arial"/>
-          <w:highlight w:val="white"/>
-        </w:rPr>
-        <w:t>KOVÁCS</w:t>
-      </w:r>
-      <w:r>
-        <w:rPr>
-          <w:rFonts w:ascii="Arial" w:eastAsia="Arial" w:hAnsi="Arial" w:cs="Arial"/>
-          <w:highlight w:val="white"/>
-        </w:rPr>
-        <w:t>, 2002</w:t>
-      </w:r>
-      <w:r>
-        <w:rPr>
-          <w:rFonts w:ascii="Arial" w:eastAsia="Arial" w:hAnsi="Arial" w:cs="Arial"/>
-          <w:color w:val="222222"/>
-          <w:highlight w:val="white"/>
-        </w:rPr>
-        <w:t>)</w:t>
-      </w:r>
-      <w:r>
-        <w:rPr>
-          <w:rFonts w:ascii="Arial" w:eastAsia="Arial" w:hAnsi="Arial" w:cs="Arial"/>
-          <w:color w:val="222222"/>
-          <w:highlight w:val="white"/>
-        </w:rPr>
-        <w:t xml:space="preserve">, que treinam um modelo matemático a partir de um resultado preestabelecido (como um comparativo com padrão ouro), </w:t>
-      </w:r>
-      <w:r>
-        <w:rPr>
-          <w:rFonts w:ascii="Arial" w:eastAsia="Arial" w:hAnsi="Arial" w:cs="Arial"/>
-          <w:color w:val="222222"/>
-          <w:highlight w:val="white"/>
-        </w:rPr>
-        <w:t xml:space="preserve">os pesos desses modelos são ajustados </w:t>
-      </w:r>
-      <w:commentRangeStart w:id="2"/>
-      <w:proofErr w:type="spellStart"/>
-      <w:r>
-        <w:rPr>
-          <w:rFonts w:ascii="Arial" w:eastAsia="Arial" w:hAnsi="Arial" w:cs="Arial"/>
-          <w:color w:val="222222"/>
-          <w:highlight w:val="white"/>
-        </w:rPr>
-        <w:t>entao</w:t>
-      </w:r>
-      <w:proofErr w:type="spellEnd"/>
-      <w:r>
-        <w:rPr>
-          <w:rFonts w:ascii="Arial" w:eastAsia="Arial" w:hAnsi="Arial" w:cs="Arial"/>
-          <w:color w:val="222222"/>
-          <w:highlight w:val="white"/>
-        </w:rPr>
-        <w:t xml:space="preserve"> </w:t>
-      </w:r>
-      <w:commentRangeEnd w:id="2"/>
-      <w:r>
-        <w:rPr>
-          <w:rStyle w:val="CommentReference"/>
-        </w:rPr>
         <w:commentReference w:id="2"/>
       </w:r>
       <w:r>
@@ -557,68 +470,7 @@
           <w:color w:val="222222"/>
           <w:highlight w:val="white"/>
         </w:rPr>
-        <w:t xml:space="preserve">a cada ciclo de testes que o modelo é submetido e ao final de cada ciclo os valores estimados são submetidos a equações que averiguam o erro das </w:t>
-      </w:r>
-      <w:r>
-        <w:rPr>
-          <w:rFonts w:ascii="Arial" w:eastAsia="Arial" w:hAnsi="Arial" w:cs="Arial"/>
-          <w:color w:val="222222"/>
-          <w:highlight w:val="white"/>
-        </w:rPr>
-        <w:lastRenderedPageBreak/>
-        <w:t>predições. Algoritmos criados nessa arquitetura</w:t>
-      </w:r>
-      <w:commentRangeStart w:id="3"/>
-      <w:r>
-        <w:rPr>
-          <w:rFonts w:ascii="Arial" w:eastAsia="Arial" w:hAnsi="Arial" w:cs="Arial"/>
-          <w:color w:val="222222"/>
-          <w:highlight w:val="white"/>
-        </w:rPr>
-        <w:t xml:space="preserve">, tem </w:t>
-      </w:r>
-      <w:commentRangeEnd w:id="3"/>
-      <w:r>
-        <w:rPr>
-          <w:rStyle w:val="CommentReference"/>
-        </w:rPr>
-        <w:commentReference w:id="3"/>
-      </w:r>
-      <w:r>
-        <w:rPr>
-          <w:rFonts w:ascii="Arial" w:eastAsia="Arial" w:hAnsi="Arial" w:cs="Arial"/>
-          <w:color w:val="222222"/>
-          <w:highlight w:val="white"/>
-        </w:rPr>
-        <w:t xml:space="preserve">inúmeras aplicações para predições e análise de padrões, são vastamente utilizados para análise de padrões, por exemplo em imagens de câmera de segurança ou digitalização de símbolos, números, </w:t>
-      </w:r>
-      <w:proofErr w:type="gramStart"/>
-      <w:r>
-        <w:rPr>
-          <w:rFonts w:ascii="Arial" w:eastAsia="Arial" w:hAnsi="Arial" w:cs="Arial"/>
-          <w:color w:val="222222"/>
-          <w:highlight w:val="white"/>
-        </w:rPr>
-        <w:t xml:space="preserve">alfabetos e </w:t>
-      </w:r>
-      <w:proofErr w:type="spellStart"/>
-      <w:r>
-        <w:rPr>
-          <w:rFonts w:ascii="Arial" w:eastAsia="Arial" w:hAnsi="Arial" w:cs="Arial"/>
-          <w:color w:val="222222"/>
-          <w:highlight w:val="white"/>
-        </w:rPr>
-        <w:t>etc</w:t>
-      </w:r>
-      <w:proofErr w:type="spellEnd"/>
-      <w:proofErr w:type="gramEnd"/>
-      <w:r>
-        <w:rPr>
-          <w:rFonts w:ascii="Arial" w:eastAsia="Arial" w:hAnsi="Arial" w:cs="Arial"/>
-          <w:color w:val="222222"/>
-          <w:highlight w:val="white"/>
-        </w:rPr>
-        <w:t xml:space="preserve">, bem como há aplicações na área da saúde também, como descrito no trabalho </w:t>
+        <w:t xml:space="preserve"> Algoritmos criados nessa arquitetura, tem inúmeras aplicações para predições e análise de padrões, são vastamente utilizados para análise de padrões, por exemplo em imagens de câmera de segurança ou digitalização de símbolos, números, alfabetos e etc, bem como há aplicações na área da saúde também, como descrito no trabalho </w:t>
       </w:r>
       <w:r>
         <w:rPr>
@@ -636,7 +488,6 @@
         </w:rPr>
         <w:t xml:space="preserve"> que avaliou o uso desse sistema para analisar a </w:t>
       </w:r>
-      <w:proofErr w:type="spellStart"/>
       <w:r>
         <w:rPr>
           <w:rFonts w:ascii="Arial" w:eastAsia="Arial" w:hAnsi="Arial" w:cs="Arial"/>
@@ -651,16 +502,7 @@
           <w:color w:val="222222"/>
           <w:highlight w:val="white"/>
         </w:rPr>
-        <w:t>prevalência</w:t>
-      </w:r>
-      <w:proofErr w:type="spellEnd"/>
-      <w:r>
-        <w:rPr>
-          <w:rFonts w:ascii="Arial" w:eastAsia="Arial" w:hAnsi="Arial" w:cs="Arial"/>
-          <w:color w:val="222222"/>
-          <w:highlight w:val="white"/>
-        </w:rPr>
-        <w:t xml:space="preserve"> de </w:t>
+        <w:t xml:space="preserve">prevalência de </w:t>
       </w:r>
       <w:r>
         <w:rPr>
@@ -875,25 +717,7 @@
           <w:color w:val="222222"/>
           <w:highlight w:val="white"/>
         </w:rPr>
-        <w:t xml:space="preserve">, </w:t>
-      </w:r>
-      <w:proofErr w:type="spellStart"/>
-      <w:r>
-        <w:rPr>
-          <w:rFonts w:ascii="Arial" w:eastAsia="Arial" w:hAnsi="Arial" w:cs="Arial"/>
-          <w:color w:val="222222"/>
-          <w:highlight w:val="white"/>
-        </w:rPr>
-        <w:t>hepatopatas</w:t>
-      </w:r>
-      <w:proofErr w:type="spellEnd"/>
-      <w:r>
-        <w:rPr>
-          <w:rFonts w:ascii="Arial" w:eastAsia="Arial" w:hAnsi="Arial" w:cs="Arial"/>
-          <w:color w:val="222222"/>
-          <w:highlight w:val="white"/>
-        </w:rPr>
-        <w:t>, hipertensos, diabéticos de indivíduos normais.</w:t>
+        <w:t>, hepatopatas, hipertensos, diabéticos de indivíduos normais.</w:t>
       </w:r>
     </w:p>
     <w:p>
@@ -925,16 +749,14 @@
         </w:rPr>
         <w:t xml:space="preserve">Como essa é uma forma inédita de predição nesse campo, seria possível o sistema traçar novos padrões e relações que não foram descritas antes, como o impacto de hábitos alimentícios, nocivos (drogas </w:t>
       </w:r>
-      <w:proofErr w:type="gramStart"/>
-      <w:r>
-        <w:rPr>
-          <w:rFonts w:ascii="Arial" w:eastAsia="Arial" w:hAnsi="Arial" w:cs="Arial"/>
-          <w:color w:val="222222"/>
-          <w:highlight w:val="white"/>
-        </w:rPr>
-        <w:t>licitas</w:t>
-      </w:r>
-      <w:proofErr w:type="gramEnd"/>
+      <w:r>
+        <w:rPr>
+          <w:rFonts w:ascii="Arial" w:eastAsia="Arial" w:hAnsi="Arial" w:cs="Arial"/>
+          <w:color w:val="222222"/>
+          <w:highlight w:val="white"/>
+        </w:rPr>
+        <w:t>lícitas</w:t>
+      </w:r>
       <w:r>
         <w:rPr>
           <w:rFonts w:ascii="Arial" w:eastAsia="Arial" w:hAnsi="Arial" w:cs="Arial"/>
@@ -1039,51 +861,15 @@
           <w:bCs/>
           <w:color w:val="222222"/>
         </w:rPr>
-        <w:t xml:space="preserve">Utilizaremos as ferramentas computacionais Excel, Python e Anaconda </w:t>
-      </w:r>
-      <w:proofErr w:type="spellStart"/>
+        <w:t>Utilizaremos as ferramentas computacionais Excel, Python e Anaconda Navigator para a limpeza e preparação dos dados, logo em seguida será escrito o script para a submissão do banco de dados aos cálculos da RNA, acoplada ao sistema de correção de erros que reajustará os pesos da equação a cada ciclo. Quando esses primeiros treinamentos forem finalizados, submeteremos uma nova parcela da amostra que irão testar a acurácia do modelo</w:t>
+      </w:r>
       <w:r>
         <w:rPr>
           <w:rFonts w:ascii="Arial" w:eastAsia="Arial" w:hAnsi="Arial" w:cs="Arial"/>
           <w:bCs/>
           <w:color w:val="222222"/>
         </w:rPr>
-        <w:t>Navigator</w:t>
-      </w:r>
-      <w:proofErr w:type="spellEnd"/>
-      <w:r>
-        <w:rPr>
-          <w:rFonts w:ascii="Arial" w:eastAsia="Arial" w:hAnsi="Arial" w:cs="Arial"/>
-          <w:bCs/>
-          <w:color w:val="222222"/>
-        </w:rPr>
-        <w:t xml:space="preserve"> para a limpeza e preparação dos dados, logo em seguida será escrito o script para a submissão do banco de dados aos cálculos da RNA, acoplada ao sistema de correção de erros que reajustará os pesos da equação a cada ciclo. Quando esses primeiros treinamentos forem finalizados, submeteremos uma nova parcela da amostra que irão testar a acurácia do modelo</w:t>
-      </w:r>
-      <w:r>
-        <w:rPr>
-          <w:rFonts w:ascii="Arial" w:eastAsia="Arial" w:hAnsi="Arial" w:cs="Arial"/>
-          <w:bCs/>
-          <w:color w:val="222222"/>
-        </w:rPr>
-        <w:t xml:space="preserve">, os dados gerados por cada ciclo de treinamento e testagem serão coletados para a análise comparativa com as equações e o padrão ouro, para posterior discussão. Programas como o SPSS, </w:t>
-      </w:r>
-      <w:proofErr w:type="spellStart"/>
-      <w:r>
-        <w:rPr>
-          <w:rFonts w:ascii="Arial" w:eastAsia="Arial" w:hAnsi="Arial" w:cs="Arial"/>
-          <w:bCs/>
-          <w:color w:val="222222"/>
-        </w:rPr>
-        <w:t>Graphpad</w:t>
-      </w:r>
-      <w:proofErr w:type="spellEnd"/>
-      <w:r>
-        <w:rPr>
-          <w:rFonts w:ascii="Arial" w:eastAsia="Arial" w:hAnsi="Arial" w:cs="Arial"/>
-          <w:bCs/>
-          <w:color w:val="222222"/>
-        </w:rPr>
-        <w:t xml:space="preserve">, STATA, ANOVA, R </w:t>
+        <w:t xml:space="preserve">, os dados gerados por cada ciclo de treinamento e testagem serão coletados para a análise comparativa com as equações e o padrão ouro, para posterior discussão. Programas como o SPSS, Graphpad, STATA, ANOVA, R </w:t>
       </w:r>
       <w:r>
         <w:rPr>
@@ -1180,25 +966,7 @@
           <w:bCs/>
           <w:color w:val="222222"/>
         </w:rPr>
-        <w:t xml:space="preserve">métodos por </w:t>
-      </w:r>
-      <w:proofErr w:type="spellStart"/>
-      <w:r>
-        <w:rPr>
-          <w:rFonts w:ascii="Arial" w:eastAsia="Arial" w:hAnsi="Arial" w:cs="Arial"/>
-          <w:bCs/>
-          <w:color w:val="222222"/>
-        </w:rPr>
-        <w:t>Bland</w:t>
-      </w:r>
-      <w:proofErr w:type="spellEnd"/>
-      <w:r>
-        <w:rPr>
-          <w:rFonts w:ascii="Arial" w:eastAsia="Arial" w:hAnsi="Arial" w:cs="Arial"/>
-          <w:bCs/>
-          <w:color w:val="222222"/>
-        </w:rPr>
-        <w:t>-Altman</w:t>
+        <w:t>métodos por Bland-Altman</w:t>
       </w:r>
       <w:r>
         <w:rPr>
@@ -1347,25 +1115,7 @@
           <w:color w:val="000000"/>
           <w:highlight w:val="white"/>
         </w:rPr>
-        <w:t xml:space="preserve"> dos indivíduos que participam das pesquisas relacionadas com </w:t>
-      </w:r>
-      <w:proofErr w:type="gramStart"/>
-      <w:r>
-        <w:rPr>
-          <w:rFonts w:ascii="Arial" w:eastAsia="Arial" w:hAnsi="Arial" w:cs="Arial"/>
-          <w:color w:val="000000"/>
-          <w:highlight w:val="white"/>
-        </w:rPr>
-        <w:t>analise</w:t>
-      </w:r>
-      <w:proofErr w:type="gramEnd"/>
-      <w:r>
-        <w:rPr>
-          <w:rFonts w:ascii="Arial" w:eastAsia="Arial" w:hAnsi="Arial" w:cs="Arial"/>
-          <w:color w:val="000000"/>
-          <w:highlight w:val="white"/>
-        </w:rPr>
-        <w:t xml:space="preserve"> de função renal, ou mesmo que envolvam parâmetros séricos e urinários.</w:t>
+        <w:t xml:space="preserve"> dos indivíduos que participam das pesquisas relacionadas com analise de função renal, ou mesmo que envolvam parâmetros séricos e urinários.</w:t>
       </w:r>
     </w:p>
     <w:p>
@@ -1598,23 +1348,7 @@
           <w:rFonts w:ascii="Arial" w:eastAsia="Arial" w:hAnsi="Arial" w:cs="Arial"/>
           <w:highlight w:val="white"/>
         </w:rPr>
-        <w:t xml:space="preserve">. Editora Livraria da </w:t>
-      </w:r>
-      <w:proofErr w:type="spellStart"/>
-      <w:r>
-        <w:rPr>
-          <w:rFonts w:ascii="Arial" w:eastAsia="Arial" w:hAnsi="Arial" w:cs="Arial"/>
-          <w:highlight w:val="white"/>
-        </w:rPr>
-        <w:t>Fisica</w:t>
-      </w:r>
-      <w:proofErr w:type="spellEnd"/>
-      <w:r>
-        <w:rPr>
-          <w:rFonts w:ascii="Arial" w:eastAsia="Arial" w:hAnsi="Arial" w:cs="Arial"/>
-          <w:highlight w:val="white"/>
-        </w:rPr>
-        <w:t>, 2002.</w:t>
+        <w:t>. Editora Livraria da Fisica, 2002.</w:t>
       </w:r>
       <w:r>
         <w:rPr>
@@ -1688,25 +1422,7 @@
           <w:highlight w:val="white"/>
           <w:lang w:val="en-US"/>
         </w:rPr>
-        <w:t xml:space="preserve">The Lancet, v. 395, n. 10225, p. 709–733, 29 </w:t>
-      </w:r>
-      <w:proofErr w:type="spellStart"/>
-      <w:r>
-        <w:rPr>
-          <w:rFonts w:ascii="Arial" w:eastAsia="Arial" w:hAnsi="Arial" w:cs="Arial"/>
-          <w:highlight w:val="white"/>
-          <w:lang w:val="en-US"/>
-        </w:rPr>
-        <w:t>fev</w:t>
-      </w:r>
-      <w:proofErr w:type="spellEnd"/>
-      <w:r>
-        <w:rPr>
-          <w:rFonts w:ascii="Arial" w:eastAsia="Arial" w:hAnsi="Arial" w:cs="Arial"/>
-          <w:highlight w:val="white"/>
-          <w:lang w:val="en-US"/>
-        </w:rPr>
-        <w:t>. 2020.</w:t>
+        <w:t>The Lancet, v. 395, n. 10225, p. 709–733, 29 fev. 2020.</w:t>
       </w:r>
     </w:p>
     <w:p>
@@ -1861,6 +1577,7 @@
       <w:r>
         <w:rPr>
           <w:rFonts w:ascii="Arial" w:eastAsia="Arial" w:hAnsi="Arial" w:cs="Arial"/>
+          <w:lang w:val="en-US"/>
         </w:rPr>
         <w:t xml:space="preserve">SANTOS, A. M. et al. </w:t>
       </w:r>
@@ -1876,35 +1593,7 @@
         <w:rPr>
           <w:rFonts w:ascii="Arial" w:eastAsia="Arial" w:hAnsi="Arial" w:cs="Arial"/>
         </w:rPr>
-        <w:t xml:space="preserve">. 2005, v. 8, n. 2, pp. 117-126. </w:t>
-      </w:r>
-      <w:proofErr w:type="spellStart"/>
-      <w:r>
-        <w:rPr>
-          <w:rFonts w:ascii="Arial" w:eastAsia="Arial" w:hAnsi="Arial" w:cs="Arial"/>
-        </w:rPr>
-        <w:t>Epub</w:t>
-      </w:r>
-      <w:proofErr w:type="spellEnd"/>
-      <w:r>
-        <w:rPr>
-          <w:rFonts w:ascii="Arial" w:eastAsia="Arial" w:hAnsi="Arial" w:cs="Arial"/>
-        </w:rPr>
-        <w:t xml:space="preserve"> 12 </w:t>
-      </w:r>
-      <w:proofErr w:type="spellStart"/>
-      <w:r>
-        <w:rPr>
-          <w:rFonts w:ascii="Arial" w:eastAsia="Arial" w:hAnsi="Arial" w:cs="Arial"/>
-        </w:rPr>
-        <w:t>Jun</w:t>
-      </w:r>
-      <w:proofErr w:type="spellEnd"/>
-      <w:r>
-        <w:rPr>
-          <w:rFonts w:ascii="Arial" w:eastAsia="Arial" w:hAnsi="Arial" w:cs="Arial"/>
-        </w:rPr>
-        <w:t xml:space="preserve"> 2007. ISSN 1980-5497. Disponível em: </w:t>
+        <w:t xml:space="preserve">. 2005, v. 8, n. 2, pp. 117-126. Epub 12 Jun 2007. ISSN 1980-5497. Disponível em: </w:t>
       </w:r>
       <w:r>
         <w:rPr>
@@ -1918,14 +1607,7 @@
             <w:rStyle w:val="Hyperlink"/>
             <w:rFonts w:ascii="Arial" w:eastAsia="Arial" w:hAnsi="Arial" w:cs="Arial"/>
           </w:rPr>
-          <w:t>Lin</w:t>
-        </w:r>
-        <w:r>
-          <w:rPr>
-            <w:rStyle w:val="Hyperlink"/>
-            <w:rFonts w:ascii="Arial" w:eastAsia="Arial" w:hAnsi="Arial" w:cs="Arial"/>
-          </w:rPr>
-          <w:t>k</w:t>
+          <w:t>Link</w:t>
         </w:r>
       </w:hyperlink>
       <w:r>
@@ -2043,37 +1725,12 @@
           <w:color w:val="222222"/>
         </w:rPr>
       </w:pPr>
-      <w:proofErr w:type="spellStart"/>
-      <w:r>
-        <w:rPr>
-          <w:rFonts w:ascii="Arial" w:eastAsia="Arial" w:hAnsi="Arial" w:cs="Arial"/>
-          <w:color w:val="222222"/>
-        </w:rPr>
-        <w:t>Brunela</w:t>
-      </w:r>
-      <w:proofErr w:type="spellEnd"/>
-      <w:r>
-        <w:rPr>
-          <w:rFonts w:ascii="Arial" w:eastAsia="Arial" w:hAnsi="Arial" w:cs="Arial"/>
-          <w:color w:val="222222"/>
-        </w:rPr>
-        <w:t xml:space="preserve"> Della </w:t>
-      </w:r>
-      <w:proofErr w:type="spellStart"/>
-      <w:r>
-        <w:rPr>
-          <w:rFonts w:ascii="Arial" w:eastAsia="Arial" w:hAnsi="Arial" w:cs="Arial"/>
-          <w:color w:val="222222"/>
-        </w:rPr>
-        <w:t>Maggiori</w:t>
-      </w:r>
-      <w:proofErr w:type="spellEnd"/>
-      <w:r>
-        <w:rPr>
-          <w:rFonts w:ascii="Arial" w:eastAsia="Arial" w:hAnsi="Arial" w:cs="Arial"/>
-          <w:color w:val="222222"/>
-        </w:rPr>
-        <w:t xml:space="preserve"> Orlandi </w:t>
+      <w:r>
+        <w:rPr>
+          <w:rFonts w:ascii="Arial" w:eastAsia="Arial" w:hAnsi="Arial" w:cs="Arial"/>
+          <w:color w:val="222222"/>
+        </w:rPr>
+        <w:t xml:space="preserve">Brunela Della Maggiori Orlandi </w:t>
       </w:r>
       <w:r>
         <w:rPr>
@@ -2108,21 +1765,12 @@
           <w:color w:val="222222"/>
         </w:rPr>
       </w:pPr>
-      <w:proofErr w:type="spellStart"/>
-      <w:r>
-        <w:rPr>
-          <w:rFonts w:ascii="Arial" w:eastAsia="Arial" w:hAnsi="Arial" w:cs="Arial"/>
-          <w:color w:val="222222"/>
-        </w:rPr>
-        <w:t>Lísias</w:t>
-      </w:r>
-      <w:proofErr w:type="spellEnd"/>
-      <w:r>
-        <w:rPr>
-          <w:rFonts w:ascii="Arial" w:eastAsia="Arial" w:hAnsi="Arial" w:cs="Arial"/>
-          <w:color w:val="222222"/>
-        </w:rPr>
-        <w:t xml:space="preserve"> Pereira Novo</w:t>
+      <w:r>
+        <w:rPr>
+          <w:rFonts w:ascii="Arial" w:eastAsia="Arial" w:hAnsi="Arial" w:cs="Arial"/>
+          <w:color w:val="222222"/>
+        </w:rPr>
+        <w:t>Lísias Pereira Novo</w:t>
       </w:r>
       <w:r>
         <w:rPr>
@@ -2292,26 +1940,23 @@
 
 <file path=word/comments.xml><?xml version="1.0" encoding="utf-8"?>
 <w:comments xmlns:wpc="http://schemas.microsoft.com/office/word/2010/wordprocessingCanvas" xmlns:cx="http://schemas.microsoft.com/office/drawing/2014/chartex" xmlns:cx1="http://schemas.microsoft.com/office/drawing/2015/9/8/chartex" xmlns:cx2="http://schemas.microsoft.com/office/drawing/2015/10/21/chartex" xmlns:cx3="http://schemas.microsoft.com/office/drawing/2016/5/9/chartex" xmlns:cx4="http://schemas.microsoft.com/office/drawing/2016/5/10/chartex" xmlns:cx5="http://schemas.microsoft.com/office/drawing/2016/5/11/chartex" xmlns:cx6="http://schemas.microsoft.com/office/drawing/2016/5/12/chartex" xmlns:cx7="http://schemas.microsoft.com/office/drawing/2016/5/13/chartex" xmlns:cx8="http://schemas.microsoft.com/office/drawing/2016/5/14/chartex" xmlns:mc="http://schemas.openxmlformats.org/markup-compatibility/2006" xmlns:aink="http://schemas.microsoft.com/office/drawing/2016/ink" xmlns:am3d="http://schemas.microsoft.com/office/drawing/2017/model3d" xmlns:o="urn:schemas-microsoft-com:office:office" xmlns:r="http://schemas.openxmlformats.org/officeDocument/2006/relationships" xmlns:m="http://schemas.openxmlformats.org/officeDocument/2006/math" xmlns:v="urn:schemas-microsoft-com:vml" xmlns:wp14="http://schemas.microsoft.com/office/word/2010/wordprocessingDrawing" xmlns:wp="http://schemas.openxmlformats.org/drawingml/2006/wordprocessingDrawing" xmlns:w10="urn:schemas-microsoft-com:office:word" xmlns:w="http://schemas.openxmlformats.org/wordprocessingml/2006/main" xmlns:w14="http://schemas.microsoft.com/office/word/2010/wordml" xmlns:w15="http://schemas.microsoft.com/office/word/2012/wordml" xmlns:w16cex="http://schemas.microsoft.com/office/word/2018/wordml/cex" xmlns:w16cid="http://schemas.microsoft.com/office/word/2016/wordml/cid" xmlns:w16="http://schemas.microsoft.com/office/word/2018/wordml" xmlns:w16sdtdh="http://schemas.microsoft.com/office/word/2020/wordml/sdtdatahash" xmlns:w16se="http://schemas.microsoft.com/office/word/2015/wordml/symex" xmlns:wpg="http://schemas.microsoft.com/office/word/2010/wordprocessingGroup" xmlns:wpi="http://schemas.microsoft.com/office/word/2010/wordprocessingInk" xmlns:wne="http://schemas.microsoft.com/office/word/2006/wordml" xmlns:wps="http://schemas.microsoft.com/office/word/2010/wordprocessingShape" mc:Ignorable="w14 w15 w16se w16cid w16 w16cex w16sdtdh wp14">
-  <w:comment w:id="1" w:author="Andre Lima" w:date="2021-08-19T10:11:00Z" w:initials="AL">
+  <w:comment w:id="1" w:author="Andre Lima" w:date="2021-11-08T10:05:00Z" w:initials="AL">
     <w:p>
       <w:pPr>
         <w:pStyle w:val="CommentText"/>
       </w:pPr>
       <w:r>
-        <w:t>“o</w:t>
-      </w:r>
-      <w:r>
         <w:rPr>
           <w:rStyle w:val="CommentReference"/>
         </w:rPr>
         <w:annotationRef/>
       </w:r>
       <w:r>
-        <w:t xml:space="preserve"> valor”</w:t>
+        <w:t>Lacuna</w:t>
       </w:r>
     </w:p>
   </w:comment>
-  <w:comment w:id="2" w:author="Andre Lima" w:date="2021-08-19T10:11:00Z" w:initials="AL">
+  <w:comment w:id="2" w:author="Andre Lima" w:date="2021-11-08T10:22:00Z" w:initials="AL">
     <w:p>
       <w:pPr>
         <w:pStyle w:val="CommentText"/>
@@ -2322,18 +1967,21 @@
         </w:rPr>
         <w:annotationRef/>
       </w:r>
-    </w:p>
-  </w:comment>
-  <w:comment w:id="3" w:author="Andre Lima" w:date="2021-08-19T10:12:00Z" w:initials="AL">
+      <w:r>
+        <w:t xml:space="preserve">Objetivo: empregar redes neurais na predição de TFG para obter maior precisão na população brasileira. </w:t>
+      </w:r>
+    </w:p>
     <w:p>
       <w:pPr>
         <w:pStyle w:val="CommentText"/>
       </w:pPr>
-      <w:r>
-        <w:rPr>
-          <w:rStyle w:val="CommentReference"/>
-        </w:rPr>
-        <w:annotationRef/>
+    </w:p>
+    <w:p>
+      <w:pPr>
+        <w:pStyle w:val="CommentText"/>
+      </w:pPr>
+      <w:r>
+        <w:t>O texto está muito abstrato. Por exemplo, conceitos como "modelo computacional", "modelo matemático", "sistemas de IA", "arquitetura" e "equações que averiguam  o erro das predições" estão sendo usados de forma estranha, pelo menos do ponto de vista da literatura de ML.</w:t>
       </w:r>
     </w:p>
   </w:comment>
@@ -2342,25 +1990,22 @@
 
 <file path=word/commentsExtended.xml><?xml version="1.0" encoding="utf-8"?>
 <w15:commentsEx xmlns:wpc="http://schemas.microsoft.com/office/word/2010/wordprocessingCanvas" xmlns:cx="http://schemas.microsoft.com/office/drawing/2014/chartex" xmlns:cx1="http://schemas.microsoft.com/office/drawing/2015/9/8/chartex" xmlns:cx2="http://schemas.microsoft.com/office/drawing/2015/10/21/chartex" xmlns:cx3="http://schemas.microsoft.com/office/drawing/2016/5/9/chartex" xmlns:cx4="http://schemas.microsoft.com/office/drawing/2016/5/10/chartex" xmlns:cx5="http://schemas.microsoft.com/office/drawing/2016/5/11/chartex" xmlns:cx6="http://schemas.microsoft.com/office/drawing/2016/5/12/chartex" xmlns:cx7="http://schemas.microsoft.com/office/drawing/2016/5/13/chartex" xmlns:cx8="http://schemas.microsoft.com/office/drawing/2016/5/14/chartex" xmlns:mc="http://schemas.openxmlformats.org/markup-compatibility/2006" xmlns:aink="http://schemas.microsoft.com/office/drawing/2016/ink" xmlns:am3d="http://schemas.microsoft.com/office/drawing/2017/model3d" xmlns:o="urn:schemas-microsoft-com:office:office" xmlns:r="http://schemas.openxmlformats.org/officeDocument/2006/relationships" xmlns:m="http://schemas.openxmlformats.org/officeDocument/2006/math" xmlns:v="urn:schemas-microsoft-com:vml" xmlns:wp14="http://schemas.microsoft.com/office/word/2010/wordprocessingDrawing" xmlns:wp="http://schemas.openxmlformats.org/drawingml/2006/wordprocessingDrawing" xmlns:w10="urn:schemas-microsoft-com:office:word" xmlns:w="http://schemas.openxmlformats.org/wordprocessingml/2006/main" xmlns:w14="http://schemas.microsoft.com/office/word/2010/wordml" xmlns:w15="http://schemas.microsoft.com/office/word/2012/wordml" xmlns:w16cex="http://schemas.microsoft.com/office/word/2018/wordml/cex" xmlns:w16cid="http://schemas.microsoft.com/office/word/2016/wordml/cid" xmlns:w16="http://schemas.microsoft.com/office/word/2018/wordml" xmlns:w16sdtdh="http://schemas.microsoft.com/office/word/2020/wordml/sdtdatahash" xmlns:w16se="http://schemas.microsoft.com/office/word/2015/wordml/symex" xmlns:wpg="http://schemas.microsoft.com/office/word/2010/wordprocessingGroup" xmlns:wpi="http://schemas.microsoft.com/office/word/2010/wordprocessingInk" xmlns:wne="http://schemas.microsoft.com/office/word/2006/wordml" xmlns:wps="http://schemas.microsoft.com/office/word/2010/wordprocessingShape" mc:Ignorable="w14 w15 w16se w16cid w16 w16cex w16sdtdh wp14">
-  <w15:commentEx w15:paraId="6549373C" w15:done="0"/>
-  <w15:commentEx w15:paraId="4E521CEB" w15:done="0"/>
-  <w15:commentEx w15:paraId="1FE18A88" w15:done="0"/>
+  <w15:commentEx w15:paraId="17CBD600" w15:done="0"/>
+  <w15:commentEx w15:paraId="12152957" w15:done="0"/>
 </w15:commentsEx>
 </file>
 
 <file path=word/commentsExtensible.xml><?xml version="1.0" encoding="utf-8"?>
 <w16cex:commentsExtensible xmlns:wpc="http://schemas.microsoft.com/office/word/2010/wordprocessingCanvas" xmlns:cx="http://schemas.microsoft.com/office/drawing/2014/chartex" xmlns:cx1="http://schemas.microsoft.com/office/drawing/2015/9/8/chartex" xmlns:cx2="http://schemas.microsoft.com/office/drawing/2015/10/21/chartex" xmlns:cx3="http://schemas.microsoft.com/office/drawing/2016/5/9/chartex" xmlns:cx4="http://schemas.microsoft.com/office/drawing/2016/5/10/chartex" xmlns:cx5="http://schemas.microsoft.com/office/drawing/2016/5/11/chartex" xmlns:cx6="http://schemas.microsoft.com/office/drawing/2016/5/12/chartex" xmlns:cx7="http://schemas.microsoft.com/office/drawing/2016/5/13/chartex" xmlns:cx8="http://schemas.microsoft.com/office/drawing/2016/5/14/chartex" xmlns:mc="http://schemas.openxmlformats.org/markup-compatibility/2006" xmlns:aink="http://schemas.microsoft.com/office/drawing/2016/ink" xmlns:am3d="http://schemas.microsoft.com/office/drawing/2017/model3d" xmlns:o="urn:schemas-microsoft-com:office:office" xmlns:r="http://schemas.openxmlformats.org/officeDocument/2006/relationships" xmlns:m="http://schemas.openxmlformats.org/officeDocument/2006/math" xmlns:v="urn:schemas-microsoft-com:vml" xmlns:wp14="http://schemas.microsoft.com/office/word/2010/wordprocessingDrawing" xmlns:wp="http://schemas.openxmlformats.org/drawingml/2006/wordprocessingDrawing" xmlns:w10="urn:schemas-microsoft-com:office:word" xmlns:w="http://schemas.openxmlformats.org/wordprocessingml/2006/main" xmlns:w14="http://schemas.microsoft.com/office/word/2010/wordml" xmlns:w15="http://schemas.microsoft.com/office/word/2012/wordml" xmlns:w16cex="http://schemas.microsoft.com/office/word/2018/wordml/cex" xmlns:w16cid="http://schemas.microsoft.com/office/word/2016/wordml/cid" xmlns:w16="http://schemas.microsoft.com/office/word/2018/wordml" xmlns:w16sdtdh="http://schemas.microsoft.com/office/word/2020/wordml/sdtdatahash" xmlns:w16se="http://schemas.microsoft.com/office/word/2015/wordml/symex" xmlns:wpg="http://schemas.microsoft.com/office/word/2010/wordprocessingGroup" xmlns:wpi="http://schemas.microsoft.com/office/word/2010/wordprocessingInk" xmlns:wne="http://schemas.microsoft.com/office/word/2006/wordml" xmlns:wps="http://schemas.microsoft.com/office/word/2010/wordprocessingShape" mc:Ignorable="w14 w15 w16se w16cid w16 w16cex w16sdtdh wp14">
-  <w16cex:commentExtensible w16cex:durableId="24C8ACB9" w16cex:dateUtc="2021-08-19T13:11:00Z"/>
-  <w16cex:commentExtensible w16cex:durableId="24C8ACE5" w16cex:dateUtc="2021-08-19T13:11:00Z"/>
-  <w16cex:commentExtensible w16cex:durableId="24C8AD05" w16cex:dateUtc="2021-08-19T13:12:00Z"/>
+  <w16cex:commentExtensible w16cex:durableId="253374D9" w16cex:dateUtc="2021-11-08T13:05:00Z"/>
+  <w16cex:commentExtensible w16cex:durableId="253378CE" w16cex:dateUtc="2021-11-08T13:22:00Z"/>
 </w16cex:commentsExtensible>
 </file>
 
 <file path=word/commentsIds.xml><?xml version="1.0" encoding="utf-8"?>
 <w16cid:commentsIds xmlns:wpc="http://schemas.microsoft.com/office/word/2010/wordprocessingCanvas" xmlns:cx="http://schemas.microsoft.com/office/drawing/2014/chartex" xmlns:cx1="http://schemas.microsoft.com/office/drawing/2015/9/8/chartex" xmlns:cx2="http://schemas.microsoft.com/office/drawing/2015/10/21/chartex" xmlns:cx3="http://schemas.microsoft.com/office/drawing/2016/5/9/chartex" xmlns:cx4="http://schemas.microsoft.com/office/drawing/2016/5/10/chartex" xmlns:cx5="http://schemas.microsoft.com/office/drawing/2016/5/11/chartex" xmlns:cx6="http://schemas.microsoft.com/office/drawing/2016/5/12/chartex" xmlns:cx7="http://schemas.microsoft.com/office/drawing/2016/5/13/chartex" xmlns:cx8="http://schemas.microsoft.com/office/drawing/2016/5/14/chartex" xmlns:mc="http://schemas.openxmlformats.org/markup-compatibility/2006" xmlns:aink="http://schemas.microsoft.com/office/drawing/2016/ink" xmlns:am3d="http://schemas.microsoft.com/office/drawing/2017/model3d" xmlns:o="urn:schemas-microsoft-com:office:office" xmlns:r="http://schemas.openxmlformats.org/officeDocument/2006/relationships" xmlns:m="http://schemas.openxmlformats.org/officeDocument/2006/math" xmlns:v="urn:schemas-microsoft-com:vml" xmlns:wp14="http://schemas.microsoft.com/office/word/2010/wordprocessingDrawing" xmlns:wp="http://schemas.openxmlformats.org/drawingml/2006/wordprocessingDrawing" xmlns:w10="urn:schemas-microsoft-com:office:word" xmlns:w="http://schemas.openxmlformats.org/wordprocessingml/2006/main" xmlns:w14="http://schemas.microsoft.com/office/word/2010/wordml" xmlns:w15="http://schemas.microsoft.com/office/word/2012/wordml" xmlns:w16cex="http://schemas.microsoft.com/office/word/2018/wordml/cex" xmlns:w16cid="http://schemas.microsoft.com/office/word/2016/wordml/cid" xmlns:w16="http://schemas.microsoft.com/office/word/2018/wordml" xmlns:w16sdtdh="http://schemas.microsoft.com/office/word/2020/wordml/sdtdatahash" xmlns:w16se="http://schemas.microsoft.com/office/word/2015/wordml/symex" xmlns:wpg="http://schemas.microsoft.com/office/word/2010/wordprocessingGroup" xmlns:wpi="http://schemas.microsoft.com/office/word/2010/wordprocessingInk" xmlns:wne="http://schemas.microsoft.com/office/word/2006/wordml" xmlns:wps="http://schemas.microsoft.com/office/word/2010/wordprocessingShape" mc:Ignorable="w14 w15 w16se w16cid w16 w16cex w16sdtdh wp14">
-  <w16cid:commentId w16cid:paraId="6549373C" w16cid:durableId="24C8ACB9"/>
-  <w16cid:commentId w16cid:paraId="4E521CEB" w16cid:durableId="24C8ACE5"/>
-  <w16cid:commentId w16cid:paraId="1FE18A88" w16cid:durableId="24C8AD05"/>
+  <w16cid:commentId w16cid:paraId="17CBD600" w16cid:durableId="253374D9"/>
+  <w16cid:commentId w16cid:paraId="12152957" w16cid:durableId="253378CE"/>
 </w16cid:commentsIds>
 </file>
 
@@ -3413,7 +3058,6 @@
     <w:basedOn w:val="Normal"/>
     <w:link w:val="CommentTextChar"/>
     <w:uiPriority w:val="99"/>
-    <w:semiHidden/>
     <w:unhideWhenUsed/>
     <w:rsid w:val="00124882"/>
     <w:pPr>
@@ -3429,7 +3073,6 @@
     <w:basedOn w:val="DefaultParagraphFont"/>
     <w:link w:val="CommentText"/>
     <w:uiPriority w:val="99"/>
-    <w:semiHidden/>
     <w:rsid w:val="00124882"/>
     <w:rPr>
       <w:sz w:val="20"/>
@@ -3475,6 +3118,16 @@
       <w:color w:val="800080" w:themeColor="followedHyperlink"/>
       <w:u w:val="single"/>
     </w:rPr>
+  </w:style>
+  <w:style w:type="paragraph" w:styleId="Revision">
+    <w:name w:val="Revision"/>
+    <w:hidden/>
+    <w:uiPriority w:val="99"/>
+    <w:semiHidden/>
+    <w:rsid w:val="000246B4"/>
+    <w:pPr>
+      <w:spacing w:after="0" w:line="240" w:lineRule="auto"/>
+    </w:pPr>
   </w:style>
 </w:styles>
 </file>

</xml_diff>